<commit_message>
DMIT2000 - Main Research and Pitch presentation is done
</commit_message>
<xml_diff>
--- a/DMIT2000/Assignments/Main Research/Yoon OA06 Research Paper.docx
+++ b/DMIT2000/Assignments/Main Research/Yoon OA06 Research Paper.docx
@@ -1,6 +1,6 @@
 
 <file path=word/document.xml><?xml version="1.0" encoding="utf-8"?>
-<w:document xmlns:wpc="http://schemas.microsoft.com/office/word/2010/wordprocessingCanvas" xmlns:cx="http://schemas.microsoft.com/office/drawing/2014/chartex" xmlns:cx1="http://schemas.microsoft.com/office/drawing/2015/9/8/chartex" xmlns:cx2="http://schemas.microsoft.com/office/drawing/2015/10/21/chartex" xmlns:cx3="http://schemas.microsoft.com/office/drawing/2016/5/9/chartex" xmlns:cx4="http://schemas.microsoft.com/office/drawing/2016/5/10/chartex" xmlns:cx5="http://schemas.microsoft.com/office/drawing/2016/5/11/chartex" xmlns:cx6="http://schemas.microsoft.com/office/drawing/2016/5/12/chartex" xmlns:cx7="http://schemas.microsoft.com/office/drawing/2016/5/13/chartex" xmlns:cx8="http://schemas.microsoft.com/office/drawing/2016/5/14/chartex" xmlns:mc="http://schemas.openxmlformats.org/markup-compatibility/2006" xmlns:aink="http://schemas.microsoft.com/office/drawing/2016/ink" xmlns:am3d="http://schemas.microsoft.com/office/drawing/2017/model3d" xmlns:o="urn:schemas-microsoft-com:office:office" xmlns:r="http://schemas.openxmlformats.org/officeDocument/2006/relationships" xmlns:m="http://schemas.openxmlformats.org/officeDocument/2006/math" xmlns:v="urn:schemas-microsoft-com:vml" xmlns:wp14="http://schemas.microsoft.com/office/word/2010/wordprocessingDrawing" xmlns:wp="http://schemas.openxmlformats.org/drawingml/2006/wordprocessingDrawing" xmlns:w10="urn:schemas-microsoft-com:office:word" xmlns:w="http://schemas.openxmlformats.org/wordprocessingml/2006/main" xmlns:w14="http://schemas.microsoft.com/office/word/2010/wordml" xmlns:w15="http://schemas.microsoft.com/office/word/2012/wordml" xmlns:w16cex="http://schemas.microsoft.com/office/word/2018/wordml/cex" xmlns:w16cid="http://schemas.microsoft.com/office/word/2016/wordml/cid" xmlns:w16="http://schemas.microsoft.com/office/word/2018/wordml" xmlns:w16sdtdh="http://schemas.microsoft.com/office/word/2020/wordml/sdtdatahash" xmlns:w16se="http://schemas.microsoft.com/office/word/2015/wordml/symex" xmlns:wpg="http://schemas.microsoft.com/office/word/2010/wordprocessingGroup" xmlns:wpi="http://schemas.microsoft.com/office/word/2010/wordprocessingInk" xmlns:wne="http://schemas.microsoft.com/office/word/2006/wordml" xmlns:wps="http://schemas.microsoft.com/office/word/2010/wordprocessingShape" mc:Ignorable="w14 w15 w16se w16cid w16 w16cex w16sdtdh wp14">
+<w:document xmlns:wpc="http://schemas.microsoft.com/office/word/2010/wordprocessingCanvas" xmlns:cx="http://schemas.microsoft.com/office/drawing/2014/chartex" xmlns:cx1="http://schemas.microsoft.com/office/drawing/2015/9/8/chartex" xmlns:cx2="http://schemas.microsoft.com/office/drawing/2015/10/21/chartex" xmlns:cx3="http://schemas.microsoft.com/office/drawing/2016/5/9/chartex" xmlns:cx4="http://schemas.microsoft.com/office/drawing/2016/5/10/chartex" xmlns:cx5="http://schemas.microsoft.com/office/drawing/2016/5/11/chartex" xmlns:cx6="http://schemas.microsoft.com/office/drawing/2016/5/12/chartex" xmlns:cx7="http://schemas.microsoft.com/office/drawing/2016/5/13/chartex" xmlns:cx8="http://schemas.microsoft.com/office/drawing/2016/5/14/chartex" xmlns:mc="http://schemas.openxmlformats.org/markup-compatibility/2006" xmlns:aink="http://schemas.microsoft.com/office/drawing/2016/ink" xmlns:am3d="http://schemas.microsoft.com/office/drawing/2017/model3d" xmlns:o="urn:schemas-microsoft-com:office:office" xmlns:r="http://schemas.openxmlformats.org/officeDocument/2006/relationships" xmlns:m="http://schemas.openxmlformats.org/officeDocument/2006/math" xmlns:v="urn:schemas-microsoft-com:vml" xmlns:wp14="http://schemas.microsoft.com/office/word/2010/wordprocessingDrawing" xmlns:wp="http://schemas.openxmlformats.org/drawingml/2006/wordprocessingDrawing" xmlns:w10="urn:schemas-microsoft-com:office:word" xmlns:w="http://schemas.openxmlformats.org/wordprocessingml/2006/main" xmlns:w14="http://schemas.microsoft.com/office/word/2010/wordml" xmlns:w15="http://schemas.microsoft.com/office/word/2012/wordml" xmlns:w16cex="http://schemas.microsoft.com/office/word/2018/wordml/cex" xmlns:w16cid="http://schemas.microsoft.com/office/word/2016/wordml/cid" xmlns:w16="http://schemas.microsoft.com/office/word/2018/wordml" xmlns:w16se="http://schemas.microsoft.com/office/word/2015/wordml/symex" xmlns:wpg="http://schemas.microsoft.com/office/word/2010/wordprocessingGroup" xmlns:wpi="http://schemas.microsoft.com/office/word/2010/wordprocessingInk" xmlns:wne="http://schemas.microsoft.com/office/word/2006/wordml" xmlns:wps="http://schemas.microsoft.com/office/word/2010/wordprocessingShape" mc:Ignorable="w14 w15 w16se w16cid w16 w16cex wp14">
   <w:body>
     <w:p>
       <w:pPr>
@@ -198,19 +198,7 @@
         <w:rPr>
           <w:lang w:eastAsia="ko-KR"/>
         </w:rPr>
-        <w:t>However, that does not mean that the treatment of animals</w:t>
-      </w:r>
-      <w:r>
-        <w:rPr>
-          <w:lang w:eastAsia="ko-KR"/>
-        </w:rPr>
-        <w:t xml:space="preserve"> in the zoo</w:t>
-      </w:r>
-      <w:r>
-        <w:rPr>
-          <w:lang w:eastAsia="ko-KR"/>
-        </w:rPr>
-        <w:t xml:space="preserve"> with rare genes is good—for example, the tragedy of the white tiger. White tigers in the wild are very rare, so they are not found much in historical records. White tigers are more like mutations with rare recessive genes. (Downes, 2021) However, if humans breed white tigers in a limited environment, people can commonly produce white tigers. Most white tigers found in the United States are born through inbreeding and have the same ancestor. (Luo, 2014) According to Animal Corner (n. d.), white tigers have numerous genetic diseases: strabismus, weakened immunity, abnormal kidneys, shorter forelegs, arched or curved backbone, and twisted neck. </w:t>
+        <w:t xml:space="preserve">However, that does not mean that the treatment of animals in the zoo with rare genes is good—for example, the tragedy of the white tiger. White tigers in the wild are very rare, so they are not found much in historical records. White tigers are more like mutations with rare recessive genes. (Downes, 2021) However, if humans breed white tigers in a limited environment, people can commonly produce white tigers. Most white tigers found in the United States are born through inbreeding and have the same ancestor. (Luo, 2014) According to Animal Corner (n. d.), white tigers have numerous genetic diseases: strabismus, weakened immunity, abnormal kidneys, shorter forelegs, arched or curved backbone, and twisted neck. </w:t>
       </w:r>
     </w:p>
     <w:p>
@@ -307,138 +295,78 @@
         <w:rPr>
           <w:lang w:eastAsia="ko-KR"/>
         </w:rPr>
+        <w:t xml:space="preserve"> (</w:t>
+      </w:r>
+      <w:proofErr w:type="spellStart"/>
+      <w:r>
+        <w:rPr>
+          <w:lang w:eastAsia="ko-KR"/>
+        </w:rPr>
+        <w:t>Karsten</w:t>
+      </w:r>
+      <w:proofErr w:type="spellEnd"/>
+      <w:r>
+        <w:rPr>
+          <w:lang w:eastAsia="ko-KR"/>
+        </w:rPr>
+        <w:t>, 2019) Like these cases, numerous animals are suffering and dying in zoos, aquariums, and tourist attraction spots and without being guaranteed minimal rights.</w:t>
+      </w:r>
+    </w:p>
+    <w:p>
+      <w:pPr>
+        <w:pStyle w:val="2"/>
+      </w:pPr>
+      <w:r>
+        <w:t>Animal Welfare</w:t>
+      </w:r>
+    </w:p>
+    <w:p>
+      <w:pPr>
+        <w:pStyle w:val="a0"/>
+      </w:pPr>
+      <w:r>
+        <w:t xml:space="preserve">All facilities that use animals commercially should prioritize new directions for animal welfare and environmental improvement. According to </w:t>
+      </w:r>
+      <w:proofErr w:type="spellStart"/>
+      <w:r>
+        <w:t>Sherwen</w:t>
+      </w:r>
+      <w:proofErr w:type="spellEnd"/>
+      <w:r>
+        <w:t xml:space="preserve"> and </w:t>
+      </w:r>
+      <w:proofErr w:type="spellStart"/>
+      <w:r>
+        <w:t>Hemsworth</w:t>
+      </w:r>
+      <w:proofErr w:type="spellEnd"/>
+      <w:r>
+        <w:t xml:space="preserve"> (2019), factors that significantly influence animal welfare include individual animal factors and environmental characteristics. Among environmental factors, the presence of visitors is a unique feature of zoos and aquariums. Because all zoos and aquaria cannot release all animals to nature, they should study animals' individual and species characteristics well and pay attention to implementing environmental factors.</w:t>
+      </w:r>
+      <w:r>
         <w:t xml:space="preserve"> </w:t>
       </w:r>
       <w:r>
-        <w:rPr>
-          <w:lang w:eastAsia="ko-KR"/>
-        </w:rPr>
-        <w:t>(</w:t>
-      </w:r>
-      <w:proofErr w:type="spellStart"/>
-      <w:r>
-        <w:rPr>
-          <w:lang w:eastAsia="ko-KR"/>
-        </w:rPr>
-        <w:t>Karsten</w:t>
-      </w:r>
-      <w:proofErr w:type="spellEnd"/>
-      <w:r>
-        <w:rPr>
-          <w:lang w:eastAsia="ko-KR"/>
-        </w:rPr>
-        <w:t>, 2019)</w:t>
-      </w:r>
-      <w:r>
-        <w:rPr>
-          <w:lang w:eastAsia="ko-KR"/>
-        </w:rPr>
-        <w:t xml:space="preserve"> </w:t>
-      </w:r>
-      <w:r>
-        <w:rPr>
-          <w:lang w:eastAsia="ko-KR"/>
-        </w:rPr>
-        <w:t>Like these cases, numerous animals are suffering and dying in zoos</w:t>
-      </w:r>
-      <w:r>
-        <w:rPr>
-          <w:lang w:eastAsia="ko-KR"/>
-        </w:rPr>
+        <w:t xml:space="preserve">In addition, an efficient system should be in place to systematically </w:t>
+      </w:r>
+      <w:r>
+        <w:lastRenderedPageBreak/>
+        <w:t>evaluate and monitor animal welfare.</w:t>
+      </w:r>
+      <w:r>
+        <w:t xml:space="preserve"> (</w:t>
+      </w:r>
+      <w:bookmarkStart w:id="3" w:name="bbib0055"/>
+      <w:r>
+        <w:t>Barber, 2009</w:t>
+      </w:r>
+      <w:bookmarkEnd w:id="3"/>
+      <w:r>
         <w:t xml:space="preserve">, </w:t>
       </w:r>
-      <w:r>
-        <w:rPr>
-          <w:lang w:eastAsia="ko-KR"/>
-        </w:rPr>
-        <w:t>aquariums</w:t>
-      </w:r>
-      <w:r>
-        <w:rPr>
-          <w:lang w:eastAsia="ko-KR"/>
-        </w:rPr>
-        <w:t>, and tourist attraction spots and</w:t>
-      </w:r>
-      <w:r>
-        <w:rPr>
-          <w:lang w:eastAsia="ko-KR"/>
-        </w:rPr>
-        <w:t xml:space="preserve"> without being guaranteed minimal rights.</w:t>
-      </w:r>
-    </w:p>
-    <w:p>
-      <w:pPr>
-        <w:pStyle w:val="2"/>
-      </w:pPr>
-      <w:r>
-        <w:t>Animal Welfare</w:t>
-      </w:r>
-    </w:p>
-    <w:p>
-      <w:pPr>
-        <w:pStyle w:val="a0"/>
-      </w:pPr>
-      <w:r>
-        <w:t xml:space="preserve">All facilities that use animals commercially should prioritize new directions for animal welfare and environmental improvement. Humans are also using animals for tourism: shark diving activity in Australia, riding elephants in Thailand, exotic animal cafes, etc. According to </w:t>
-      </w:r>
-      <w:proofErr w:type="spellStart"/>
-      <w:r>
-        <w:t>Sherwen</w:t>
-      </w:r>
-      <w:proofErr w:type="spellEnd"/>
-      <w:r>
-        <w:t xml:space="preserve"> and </w:t>
-      </w:r>
-      <w:proofErr w:type="spellStart"/>
-      <w:r>
-        <w:t>Hemsworth</w:t>
-      </w:r>
-      <w:proofErr w:type="spellEnd"/>
-      <w:r>
-        <w:t xml:space="preserve"> (2019), factors that significantly influence animal welfare include individual animal factors and environmental characteristics. </w:t>
-      </w:r>
-      <w:r>
-        <w:t>Among</w:t>
-      </w:r>
-      <w:r>
-        <w:t xml:space="preserve"> environmental factors, the presence of visitors is a unique feature of zoos and aquariums. Because all zoos and aquaria cannot release all animals to nature, they should study animals' individual and species </w:t>
-      </w:r>
-      <w:r>
-        <w:lastRenderedPageBreak/>
-        <w:t>characteristics well and pay attention to implementing environmental factors.</w:t>
-      </w:r>
-      <w:r>
-        <w:t xml:space="preserve"> </w:t>
-      </w:r>
-      <w:r>
-        <w:t>In addition, an efficient system should be in place to systematically evaluate and monitor animal welfare.</w:t>
-      </w:r>
-      <w:r>
-        <w:t xml:space="preserve"> (</w:t>
-      </w:r>
-      <w:bookmarkStart w:id="3" w:name="bbib0055"/>
-      <w:r>
-        <w:t>Barb</w:t>
-      </w:r>
-      <w:r>
-        <w:t>e</w:t>
-      </w:r>
-      <w:r>
-        <w:t>r, 2009</w:t>
-      </w:r>
-      <w:bookmarkEnd w:id="3"/>
-      <w:r>
-        <w:t xml:space="preserve">, </w:t>
-      </w:r>
       <w:bookmarkStart w:id="4" w:name="bbib0060"/>
       <w:r>
-        <w:t>Bar</w:t>
-      </w:r>
-      <w:r>
-        <w:t>b</w:t>
-      </w:r>
-      <w:r>
-        <w:t>er et al., 2010</w:t>
+        <w:t>Barber et al., 2010</w:t>
       </w:r>
       <w:bookmarkEnd w:id="4"/>
       <w:r>
@@ -602,13 +530,7 @@
         <w:rPr>
           <w:lang w:eastAsia="ko-KR"/>
         </w:rPr>
-        <w:t xml:space="preserve">nimal Welfare: </w:t>
-      </w:r>
-      <w:r>
-        <w:rPr>
-          <w:lang w:eastAsia="ko-KR"/>
-        </w:rPr>
-        <w:t>Environmental Features</w:t>
+        <w:t>nimal Welfare: Environmental Features</w:t>
       </w:r>
     </w:p>
     <w:p>
@@ -640,10 +562,7 @@
       </w:r>
       <w:proofErr w:type="spellEnd"/>
       <w:r>
-        <w:t>, Pickens, and Timberlake (2009), most studies argue that visitors cause stress in animals. However, the cause of stress varies depending on the species characteristics,</w:t>
-      </w:r>
-      <w:r>
-        <w:t xml:space="preserve"> </w:t>
+        <w:t xml:space="preserve">, Pickens, and Timberlake (2009), most studies argue that visitors cause stress in animals. However, the cause of stress varies depending on the species characteristics, </w:t>
       </w:r>
       <w:r>
         <w:rPr>
@@ -659,13 +578,7 @@
         <w:t>,</w:t>
       </w:r>
       <w:r>
-        <w:t xml:space="preserve"> visitors' </w:t>
-      </w:r>
-      <w:r>
-        <w:t>frequency,</w:t>
-      </w:r>
-      <w:r>
-        <w:t xml:space="preserve"> and size.</w:t>
+        <w:t xml:space="preserve"> visitors' frequency, and size.</w:t>
       </w:r>
       <w:r>
         <w:t xml:space="preserve"> (</w:t>
@@ -715,54 +628,51 @@
         <w:t xml:space="preserve">) </w:t>
       </w:r>
       <w:r>
-        <w:t xml:space="preserve">Therefore, it is believed </w:t>
-      </w:r>
+        <w:t>Therefore, it is believed that the welfare of animals can be guaranteed if the size of visitors, frequency of visits, and rules to follow when visiting are well set.</w:t>
+      </w:r>
+    </w:p>
+    <w:p>
+      <w:pPr>
+        <w:pStyle w:val="2"/>
+      </w:pPr>
+      <w:r>
+        <w:t xml:space="preserve">The </w:t>
+      </w:r>
+      <w:r>
+        <w:rPr>
+          <w:rFonts w:hint="eastAsia"/>
+          <w:lang w:eastAsia="ko-KR"/>
+        </w:rPr>
+        <w:t>S</w:t>
+      </w:r>
+      <w:r>
+        <w:t xml:space="preserve">tance that </w:t>
+      </w:r>
+      <w:r>
+        <w:t>P</w:t>
+      </w:r>
+      <w:r>
+        <w:t xml:space="preserve">eople </w:t>
+      </w:r>
+      <w:r>
+        <w:t>S</w:t>
+      </w:r>
+      <w:r>
+        <w:t>hould</w:t>
+      </w:r>
+      <w:r>
+        <w:t xml:space="preserve"> T</w:t>
+      </w:r>
+      <w:r>
+        <w:t>ake</w:t>
+      </w:r>
+    </w:p>
+    <w:p>
+      <w:pPr>
+        <w:pStyle w:val="a0"/>
+      </w:pPr>
       <w:r>
         <w:lastRenderedPageBreak/>
-        <w:t>that the welfare of animals can be guaranteed if the size of visitors, frequency of visits, and rules to follow when visiting are well set.</w:t>
-      </w:r>
-    </w:p>
-    <w:p>
-      <w:pPr>
-        <w:pStyle w:val="2"/>
-      </w:pPr>
-      <w:r>
-        <w:t xml:space="preserve">The </w:t>
-      </w:r>
-      <w:r>
-        <w:rPr>
-          <w:rFonts w:hint="eastAsia"/>
-          <w:lang w:eastAsia="ko-KR"/>
-        </w:rPr>
-        <w:t>S</w:t>
-      </w:r>
-      <w:r>
-        <w:t xml:space="preserve">tance that </w:t>
-      </w:r>
-      <w:r>
-        <w:t>P</w:t>
-      </w:r>
-      <w:r>
-        <w:t xml:space="preserve">eople </w:t>
-      </w:r>
-      <w:r>
-        <w:t>S</w:t>
-      </w:r>
-      <w:r>
-        <w:t>hould</w:t>
-      </w:r>
-      <w:r>
-        <w:t xml:space="preserve"> T</w:t>
-      </w:r>
-      <w:r>
-        <w:t>ake</w:t>
-      </w:r>
-    </w:p>
-    <w:p>
-      <w:pPr>
-        <w:pStyle w:val="a0"/>
-      </w:pPr>
-      <w:r>
         <w:t>Not all facilities that use animals for commercial provide bad treatment to animals. Just people need to avoid zoos, aquariums, and tourist attractions that abuse animals. However, it is difficult for individuals to know even all aspects of the facilities. There is a good tip to know to avoid facilities that abuse animals. According to Sullivan (n.d.), facilities certified by the Association of Zoos and Aquariums (AZA) in the United States can be trusted. Also, people may want to visit zoos and aquaria from countries outside the United States. In that case, people should avoid uncertified zoos and aquariums by referring to the World Association of Zoos and Aquariums certification. (Sullivan, n.d.)</w:t>
       </w:r>
       <w:r>
@@ -974,29 +884,7 @@
           <w:szCs w:val="24"/>
           <w:lang w:eastAsia="ko-KR"/>
         </w:rPr>
-        <w:t xml:space="preserve">Marius the giraffe killed at </w:t>
-      </w:r>
-      <w:proofErr w:type="gramStart"/>
-      <w:r>
-        <w:rPr>
-          <w:rFonts w:ascii="Times New Roman" w:eastAsia="굴림" w:hAnsi="Times New Roman"/>
-          <w:i/>
-          <w:iCs/>
-          <w:szCs w:val="24"/>
-          <w:lang w:eastAsia="ko-KR"/>
-        </w:rPr>
-        <w:t>Copenhagen zoo</w:t>
-      </w:r>
-      <w:proofErr w:type="gramEnd"/>
-      <w:r>
-        <w:rPr>
-          <w:rFonts w:ascii="Times New Roman" w:eastAsia="굴림" w:hAnsi="Times New Roman"/>
-          <w:i/>
-          <w:iCs/>
-          <w:szCs w:val="24"/>
-          <w:lang w:eastAsia="ko-KR"/>
-        </w:rPr>
-        <w:t xml:space="preserve"> despite worldwide protests</w:t>
+        <w:t>Marius the giraffe killed at Copenhagen zoo despite worldwide protests</w:t>
       </w:r>
       <w:r>
         <w:rPr>
@@ -1012,7 +900,7 @@
         <w:spacing w:line="480" w:lineRule="auto"/>
         <w:ind w:left="720" w:hanging="720"/>
         <w:rPr>
-          <w:rFonts w:ascii="Times New Roman" w:eastAsia="굴림" w:hAnsi="Times New Roman" w:hint="eastAsia"/>
+          <w:rFonts w:ascii="Times New Roman" w:eastAsia="굴림" w:hAnsi="Times New Roman"/>
           <w:szCs w:val="24"/>
           <w:lang w:eastAsia="ko-KR"/>
         </w:rPr>
@@ -1095,14 +983,22 @@
         <w:spacing w:line="480" w:lineRule="auto"/>
         <w:ind w:left="720" w:hanging="720"/>
         <w:rPr>
-          <w:rFonts w:ascii="Times New Roman" w:hAnsi="Times New Roman" w:cs="Times New Roman" w:hint="eastAsia"/>
-        </w:rPr>
-      </w:pPr>
-      <w:r>
-        <w:rPr>
           <w:rFonts w:ascii="Times New Roman" w:hAnsi="Times New Roman" w:cs="Times New Roman"/>
         </w:rPr>
-        <w:t xml:space="preserve">Giampiccoli, </w:t>
+      </w:pPr>
+      <w:proofErr w:type="spellStart"/>
+      <w:r>
+        <w:rPr>
+          <w:rFonts w:ascii="Times New Roman" w:hAnsi="Times New Roman" w:cs="Times New Roman"/>
+        </w:rPr>
+        <w:t>Giampiccoli</w:t>
+      </w:r>
+      <w:proofErr w:type="spellEnd"/>
+      <w:r>
+        <w:rPr>
+          <w:rFonts w:ascii="Times New Roman" w:hAnsi="Times New Roman" w:cs="Times New Roman"/>
+        </w:rPr>
+        <w:t xml:space="preserve">, </w:t>
       </w:r>
       <w:proofErr w:type="spellStart"/>
       <w:r>
@@ -1472,7 +1368,7 @@
         <w:spacing w:line="480" w:lineRule="auto"/>
         <w:ind w:left="720" w:hanging="720"/>
         <w:rPr>
-          <w:rFonts w:ascii="Times New Roman" w:hAnsi="Times New Roman" w:cs="Times New Roman" w:hint="eastAsia"/>
+          <w:rFonts w:ascii="Times New Roman" w:hAnsi="Times New Roman" w:cs="Times New Roman"/>
         </w:rPr>
       </w:pPr>
       <w:bookmarkStart w:id="9" w:name="_Hlk88214245"/>
@@ -1549,13 +1445,7 @@
         <w:rPr>
           <w:szCs w:val="24"/>
         </w:rPr>
-        <w:t>Animals for commercial</w:t>
-      </w:r>
-      <w:r>
-        <w:rPr>
-          <w:szCs w:val="24"/>
-        </w:rPr>
-        <w:t xml:space="preserve"> – Page 2~3</w:t>
+        <w:t>Animals for commercial – Page 2~3</w:t>
       </w:r>
     </w:p>
     <w:p>
@@ -1631,14 +1521,7 @@
           <w:szCs w:val="24"/>
           <w:lang w:eastAsia="ko-KR"/>
         </w:rPr>
-        <w:t>nimal Welfare</w:t>
-      </w:r>
-      <w:r>
-        <w:rPr>
-          <w:szCs w:val="24"/>
-          <w:lang w:eastAsia="ko-KR"/>
-        </w:rPr>
-        <w:t>: Individual Animal Factor – Page 4</w:t>
+        <w:t>nimal Welfare: Individual Animal Factor – Page 4</w:t>
       </w:r>
     </w:p>
     <w:p>
@@ -1666,14 +1549,7 @@
           <w:szCs w:val="24"/>
           <w:lang w:eastAsia="ko-KR"/>
         </w:rPr>
-        <w:t>nimal Welfare</w:t>
-      </w:r>
-      <w:r>
-        <w:rPr>
-          <w:szCs w:val="24"/>
-          <w:lang w:eastAsia="ko-KR"/>
-        </w:rPr>
-        <w:t>: Environment Features – Page 4~5</w:t>
+        <w:t>nimal Welfare: Environment Features – Page 4~5</w:t>
       </w:r>
     </w:p>
     <w:p>
@@ -1741,7 +1617,6 @@
       </w:r>
     </w:p>
     <w:sectPr>
-      <w:headerReference w:type="default" r:id="rId11"/>
       <w:pgSz w:w="12240" w:h="15840" w:code="1"/>
       <w:pgMar w:top="1440" w:right="1440" w:bottom="1440" w:left="1440" w:header="720" w:footer="720" w:gutter="0"/>
       <w:pgNumType w:start="1"/>
@@ -1752,7 +1627,7 @@
 </file>
 
 <file path=word/endnotes.xml><?xml version="1.0" encoding="utf-8"?>
-<w:endnotes xmlns:wpc="http://schemas.microsoft.com/office/word/2010/wordprocessingCanvas" xmlns:cx="http://schemas.microsoft.com/office/drawing/2014/chartex" xmlns:cx1="http://schemas.microsoft.com/office/drawing/2015/9/8/chartex" xmlns:cx2="http://schemas.microsoft.com/office/drawing/2015/10/21/chartex" xmlns:cx3="http://schemas.microsoft.com/office/drawing/2016/5/9/chartex" xmlns:cx4="http://schemas.microsoft.com/office/drawing/2016/5/10/chartex" xmlns:cx5="http://schemas.microsoft.com/office/drawing/2016/5/11/chartex" xmlns:cx6="http://schemas.microsoft.com/office/drawing/2016/5/12/chartex" xmlns:cx7="http://schemas.microsoft.com/office/drawing/2016/5/13/chartex" xmlns:cx8="http://schemas.microsoft.com/office/drawing/2016/5/14/chartex" xmlns:mc="http://schemas.openxmlformats.org/markup-compatibility/2006" xmlns:aink="http://schemas.microsoft.com/office/drawing/2016/ink" xmlns:am3d="http://schemas.microsoft.com/office/drawing/2017/model3d" xmlns:o="urn:schemas-microsoft-com:office:office" xmlns:r="http://schemas.openxmlformats.org/officeDocument/2006/relationships" xmlns:m="http://schemas.openxmlformats.org/officeDocument/2006/math" xmlns:v="urn:schemas-microsoft-com:vml" xmlns:wp14="http://schemas.microsoft.com/office/word/2010/wordprocessingDrawing" xmlns:wp="http://schemas.openxmlformats.org/drawingml/2006/wordprocessingDrawing" xmlns:w10="urn:schemas-microsoft-com:office:word" xmlns:w="http://schemas.openxmlformats.org/wordprocessingml/2006/main" xmlns:w14="http://schemas.microsoft.com/office/word/2010/wordml" xmlns:w15="http://schemas.microsoft.com/office/word/2012/wordml" xmlns:w16cex="http://schemas.microsoft.com/office/word/2018/wordml/cex" xmlns:w16cid="http://schemas.microsoft.com/office/word/2016/wordml/cid" xmlns:w16="http://schemas.microsoft.com/office/word/2018/wordml" xmlns:w16sdtdh="http://schemas.microsoft.com/office/word/2020/wordml/sdtdatahash" xmlns:w16se="http://schemas.microsoft.com/office/word/2015/wordml/symex" xmlns:wpg="http://schemas.microsoft.com/office/word/2010/wordprocessingGroup" xmlns:wpi="http://schemas.microsoft.com/office/word/2010/wordprocessingInk" xmlns:wne="http://schemas.microsoft.com/office/word/2006/wordml" xmlns:wps="http://schemas.microsoft.com/office/word/2010/wordprocessingShape" mc:Ignorable="w14 w15 w16se w16cid w16 w16cex w16sdtdh wp14">
+<w:endnotes xmlns:wpc="http://schemas.microsoft.com/office/word/2010/wordprocessingCanvas" xmlns:cx="http://schemas.microsoft.com/office/drawing/2014/chartex" xmlns:cx1="http://schemas.microsoft.com/office/drawing/2015/9/8/chartex" xmlns:cx2="http://schemas.microsoft.com/office/drawing/2015/10/21/chartex" xmlns:cx3="http://schemas.microsoft.com/office/drawing/2016/5/9/chartex" xmlns:cx4="http://schemas.microsoft.com/office/drawing/2016/5/10/chartex" xmlns:cx5="http://schemas.microsoft.com/office/drawing/2016/5/11/chartex" xmlns:cx6="http://schemas.microsoft.com/office/drawing/2016/5/12/chartex" xmlns:cx7="http://schemas.microsoft.com/office/drawing/2016/5/13/chartex" xmlns:cx8="http://schemas.microsoft.com/office/drawing/2016/5/14/chartex" xmlns:mc="http://schemas.openxmlformats.org/markup-compatibility/2006" xmlns:aink="http://schemas.microsoft.com/office/drawing/2016/ink" xmlns:am3d="http://schemas.microsoft.com/office/drawing/2017/model3d" xmlns:o="urn:schemas-microsoft-com:office:office" xmlns:r="http://schemas.openxmlformats.org/officeDocument/2006/relationships" xmlns:m="http://schemas.openxmlformats.org/officeDocument/2006/math" xmlns:v="urn:schemas-microsoft-com:vml" xmlns:wp14="http://schemas.microsoft.com/office/word/2010/wordprocessingDrawing" xmlns:wp="http://schemas.openxmlformats.org/drawingml/2006/wordprocessingDrawing" xmlns:w10="urn:schemas-microsoft-com:office:word" xmlns:w="http://schemas.openxmlformats.org/wordprocessingml/2006/main" xmlns:w14="http://schemas.microsoft.com/office/word/2010/wordml" xmlns:w15="http://schemas.microsoft.com/office/word/2012/wordml" xmlns:w16cex="http://schemas.microsoft.com/office/word/2018/wordml/cex" xmlns:w16cid="http://schemas.microsoft.com/office/word/2016/wordml/cid" xmlns:w16="http://schemas.microsoft.com/office/word/2018/wordml" xmlns:w16se="http://schemas.microsoft.com/office/word/2015/wordml/symex" xmlns:wpg="http://schemas.microsoft.com/office/word/2010/wordprocessingGroup" xmlns:wpi="http://schemas.microsoft.com/office/word/2010/wordprocessingInk" xmlns:wne="http://schemas.microsoft.com/office/word/2006/wordml" xmlns:wps="http://schemas.microsoft.com/office/word/2010/wordprocessingShape" mc:Ignorable="w14 w15 w16se w16cid w16 w16cex wp14">
   <w:endnote w:type="separator" w:id="-1">
     <w:p>
       <w:r>
@@ -1774,7 +1649,7 @@
 </file>
 
 <file path=word/footnotes.xml><?xml version="1.0" encoding="utf-8"?>
-<w:footnotes xmlns:wpc="http://schemas.microsoft.com/office/word/2010/wordprocessingCanvas" xmlns:cx="http://schemas.microsoft.com/office/drawing/2014/chartex" xmlns:cx1="http://schemas.microsoft.com/office/drawing/2015/9/8/chartex" xmlns:cx2="http://schemas.microsoft.com/office/drawing/2015/10/21/chartex" xmlns:cx3="http://schemas.microsoft.com/office/drawing/2016/5/9/chartex" xmlns:cx4="http://schemas.microsoft.com/office/drawing/2016/5/10/chartex" xmlns:cx5="http://schemas.microsoft.com/office/drawing/2016/5/11/chartex" xmlns:cx6="http://schemas.microsoft.com/office/drawing/2016/5/12/chartex" xmlns:cx7="http://schemas.microsoft.com/office/drawing/2016/5/13/chartex" xmlns:cx8="http://schemas.microsoft.com/office/drawing/2016/5/14/chartex" xmlns:mc="http://schemas.openxmlformats.org/markup-compatibility/2006" xmlns:aink="http://schemas.microsoft.com/office/drawing/2016/ink" xmlns:am3d="http://schemas.microsoft.com/office/drawing/2017/model3d" xmlns:o="urn:schemas-microsoft-com:office:office" xmlns:r="http://schemas.openxmlformats.org/officeDocument/2006/relationships" xmlns:m="http://schemas.openxmlformats.org/officeDocument/2006/math" xmlns:v="urn:schemas-microsoft-com:vml" xmlns:wp14="http://schemas.microsoft.com/office/word/2010/wordprocessingDrawing" xmlns:wp="http://schemas.openxmlformats.org/drawingml/2006/wordprocessingDrawing" xmlns:w10="urn:schemas-microsoft-com:office:word" xmlns:w="http://schemas.openxmlformats.org/wordprocessingml/2006/main" xmlns:w14="http://schemas.microsoft.com/office/word/2010/wordml" xmlns:w15="http://schemas.microsoft.com/office/word/2012/wordml" xmlns:w16cex="http://schemas.microsoft.com/office/word/2018/wordml/cex" xmlns:w16cid="http://schemas.microsoft.com/office/word/2016/wordml/cid" xmlns:w16="http://schemas.microsoft.com/office/word/2018/wordml" xmlns:w16sdtdh="http://schemas.microsoft.com/office/word/2020/wordml/sdtdatahash" xmlns:w16se="http://schemas.microsoft.com/office/word/2015/wordml/symex" xmlns:wpg="http://schemas.microsoft.com/office/word/2010/wordprocessingGroup" xmlns:wpi="http://schemas.microsoft.com/office/word/2010/wordprocessingInk" xmlns:wne="http://schemas.microsoft.com/office/word/2006/wordml" xmlns:wps="http://schemas.microsoft.com/office/word/2010/wordprocessingShape" mc:Ignorable="w14 w15 w16se w16cid w16 w16cex w16sdtdh wp14">
+<w:footnotes xmlns:wpc="http://schemas.microsoft.com/office/word/2010/wordprocessingCanvas" xmlns:cx="http://schemas.microsoft.com/office/drawing/2014/chartex" xmlns:cx1="http://schemas.microsoft.com/office/drawing/2015/9/8/chartex" xmlns:cx2="http://schemas.microsoft.com/office/drawing/2015/10/21/chartex" xmlns:cx3="http://schemas.microsoft.com/office/drawing/2016/5/9/chartex" xmlns:cx4="http://schemas.microsoft.com/office/drawing/2016/5/10/chartex" xmlns:cx5="http://schemas.microsoft.com/office/drawing/2016/5/11/chartex" xmlns:cx6="http://schemas.microsoft.com/office/drawing/2016/5/12/chartex" xmlns:cx7="http://schemas.microsoft.com/office/drawing/2016/5/13/chartex" xmlns:cx8="http://schemas.microsoft.com/office/drawing/2016/5/14/chartex" xmlns:mc="http://schemas.openxmlformats.org/markup-compatibility/2006" xmlns:aink="http://schemas.microsoft.com/office/drawing/2016/ink" xmlns:am3d="http://schemas.microsoft.com/office/drawing/2017/model3d" xmlns:o="urn:schemas-microsoft-com:office:office" xmlns:r="http://schemas.openxmlformats.org/officeDocument/2006/relationships" xmlns:m="http://schemas.openxmlformats.org/officeDocument/2006/math" xmlns:v="urn:schemas-microsoft-com:vml" xmlns:wp14="http://schemas.microsoft.com/office/word/2010/wordprocessingDrawing" xmlns:wp="http://schemas.openxmlformats.org/drawingml/2006/wordprocessingDrawing" xmlns:w10="urn:schemas-microsoft-com:office:word" xmlns:w="http://schemas.openxmlformats.org/wordprocessingml/2006/main" xmlns:w14="http://schemas.microsoft.com/office/word/2010/wordml" xmlns:w15="http://schemas.microsoft.com/office/word/2012/wordml" xmlns:w16cex="http://schemas.microsoft.com/office/word/2018/wordml/cex" xmlns:w16cid="http://schemas.microsoft.com/office/word/2016/wordml/cid" xmlns:w16="http://schemas.microsoft.com/office/word/2018/wordml" xmlns:w16se="http://schemas.microsoft.com/office/word/2015/wordml/symex" xmlns:wpg="http://schemas.microsoft.com/office/word/2010/wordprocessingGroup" xmlns:wpi="http://schemas.microsoft.com/office/word/2010/wordprocessingInk" xmlns:wne="http://schemas.microsoft.com/office/word/2006/wordml" xmlns:wps="http://schemas.microsoft.com/office/word/2010/wordprocessingShape" mc:Ignorable="w14 w15 w16se w16cid w16 w16cex wp14">
   <w:footnote w:type="separator" w:id="-1">
     <w:p>
       <w:r>
@@ -1795,18 +1670,8 @@
 </w:footnotes>
 </file>
 
-<file path=word/header1.xml><?xml version="1.0" encoding="utf-8"?>
-<w:hdr xmlns:wpc="http://schemas.microsoft.com/office/word/2010/wordprocessingCanvas" xmlns:cx="http://schemas.microsoft.com/office/drawing/2014/chartex" xmlns:cx1="http://schemas.microsoft.com/office/drawing/2015/9/8/chartex" xmlns:cx2="http://schemas.microsoft.com/office/drawing/2015/10/21/chartex" xmlns:cx3="http://schemas.microsoft.com/office/drawing/2016/5/9/chartex" xmlns:cx4="http://schemas.microsoft.com/office/drawing/2016/5/10/chartex" xmlns:cx5="http://schemas.microsoft.com/office/drawing/2016/5/11/chartex" xmlns:cx6="http://schemas.microsoft.com/office/drawing/2016/5/12/chartex" xmlns:cx7="http://schemas.microsoft.com/office/drawing/2016/5/13/chartex" xmlns:cx8="http://schemas.microsoft.com/office/drawing/2016/5/14/chartex" xmlns:mc="http://schemas.openxmlformats.org/markup-compatibility/2006" xmlns:aink="http://schemas.microsoft.com/office/drawing/2016/ink" xmlns:am3d="http://schemas.microsoft.com/office/drawing/2017/model3d" xmlns:o="urn:schemas-microsoft-com:office:office" xmlns:r="http://schemas.openxmlformats.org/officeDocument/2006/relationships" xmlns:m="http://schemas.openxmlformats.org/officeDocument/2006/math" xmlns:v="urn:schemas-microsoft-com:vml" xmlns:wp14="http://schemas.microsoft.com/office/word/2010/wordprocessingDrawing" xmlns:wp="http://schemas.openxmlformats.org/drawingml/2006/wordprocessingDrawing" xmlns:w10="urn:schemas-microsoft-com:office:word" xmlns:w="http://schemas.openxmlformats.org/wordprocessingml/2006/main" xmlns:w14="http://schemas.microsoft.com/office/word/2010/wordml" xmlns:w15="http://schemas.microsoft.com/office/word/2012/wordml" xmlns:w16cex="http://schemas.microsoft.com/office/word/2018/wordml/cex" xmlns:w16cid="http://schemas.microsoft.com/office/word/2016/wordml/cid" xmlns:w16="http://schemas.microsoft.com/office/word/2018/wordml" xmlns:w16sdtdh="http://schemas.microsoft.com/office/word/2020/wordml/sdtdatahash" xmlns:w16se="http://schemas.microsoft.com/office/word/2015/wordml/symex" xmlns:wpg="http://schemas.microsoft.com/office/word/2010/wordprocessingGroup" xmlns:wpi="http://schemas.microsoft.com/office/word/2010/wordprocessingInk" xmlns:wne="http://schemas.microsoft.com/office/word/2006/wordml" xmlns:wps="http://schemas.microsoft.com/office/word/2010/wordprocessingShape" mc:Ignorable="w14 w15 w16se w16cid w16 w16cex w16sdtdh wp14">
-  <w:p>
-    <w:pPr>
-      <w:pStyle w:val="a4"/>
-    </w:pPr>
-  </w:p>
-</w:hdr>
-</file>
-
 <file path=word/numbering.xml><?xml version="1.0" encoding="utf-8"?>
-<w:numbering xmlns:wpc="http://schemas.microsoft.com/office/word/2010/wordprocessingCanvas" xmlns:cx="http://schemas.microsoft.com/office/drawing/2014/chartex" xmlns:cx1="http://schemas.microsoft.com/office/drawing/2015/9/8/chartex" xmlns:cx2="http://schemas.microsoft.com/office/drawing/2015/10/21/chartex" xmlns:cx3="http://schemas.microsoft.com/office/drawing/2016/5/9/chartex" xmlns:cx4="http://schemas.microsoft.com/office/drawing/2016/5/10/chartex" xmlns:cx5="http://schemas.microsoft.com/office/drawing/2016/5/11/chartex" xmlns:cx6="http://schemas.microsoft.com/office/drawing/2016/5/12/chartex" xmlns:cx7="http://schemas.microsoft.com/office/drawing/2016/5/13/chartex" xmlns:cx8="http://schemas.microsoft.com/office/drawing/2016/5/14/chartex" xmlns:mc="http://schemas.openxmlformats.org/markup-compatibility/2006" xmlns:aink="http://schemas.microsoft.com/office/drawing/2016/ink" xmlns:am3d="http://schemas.microsoft.com/office/drawing/2017/model3d" xmlns:o="urn:schemas-microsoft-com:office:office" xmlns:r="http://schemas.openxmlformats.org/officeDocument/2006/relationships" xmlns:m="http://schemas.openxmlformats.org/officeDocument/2006/math" xmlns:v="urn:schemas-microsoft-com:vml" xmlns:wp14="http://schemas.microsoft.com/office/word/2010/wordprocessingDrawing" xmlns:wp="http://schemas.openxmlformats.org/drawingml/2006/wordprocessingDrawing" xmlns:w10="urn:schemas-microsoft-com:office:word" xmlns:w="http://schemas.openxmlformats.org/wordprocessingml/2006/main" xmlns:w14="http://schemas.microsoft.com/office/word/2010/wordml" xmlns:w15="http://schemas.microsoft.com/office/word/2012/wordml" xmlns:w16cex="http://schemas.microsoft.com/office/word/2018/wordml/cex" xmlns:w16cid="http://schemas.microsoft.com/office/word/2016/wordml/cid" xmlns:w16="http://schemas.microsoft.com/office/word/2018/wordml" xmlns:w16sdtdh="http://schemas.microsoft.com/office/word/2020/wordml/sdtdatahash" xmlns:w16se="http://schemas.microsoft.com/office/word/2015/wordml/symex" xmlns:wpg="http://schemas.microsoft.com/office/word/2010/wordprocessingGroup" xmlns:wpi="http://schemas.microsoft.com/office/word/2010/wordprocessingInk" xmlns:wne="http://schemas.microsoft.com/office/word/2006/wordml" xmlns:wps="http://schemas.microsoft.com/office/word/2010/wordprocessingShape" mc:Ignorable="w14 w15 w16se w16cid w16 w16cex w16sdtdh wp14">
+<w:numbering xmlns:wpc="http://schemas.microsoft.com/office/word/2010/wordprocessingCanvas" xmlns:cx="http://schemas.microsoft.com/office/drawing/2014/chartex" xmlns:cx1="http://schemas.microsoft.com/office/drawing/2015/9/8/chartex" xmlns:cx2="http://schemas.microsoft.com/office/drawing/2015/10/21/chartex" xmlns:cx3="http://schemas.microsoft.com/office/drawing/2016/5/9/chartex" xmlns:cx4="http://schemas.microsoft.com/office/drawing/2016/5/10/chartex" xmlns:cx5="http://schemas.microsoft.com/office/drawing/2016/5/11/chartex" xmlns:cx6="http://schemas.microsoft.com/office/drawing/2016/5/12/chartex" xmlns:cx7="http://schemas.microsoft.com/office/drawing/2016/5/13/chartex" xmlns:cx8="http://schemas.microsoft.com/office/drawing/2016/5/14/chartex" xmlns:mc="http://schemas.openxmlformats.org/markup-compatibility/2006" xmlns:aink="http://schemas.microsoft.com/office/drawing/2016/ink" xmlns:am3d="http://schemas.microsoft.com/office/drawing/2017/model3d" xmlns:o="urn:schemas-microsoft-com:office:office" xmlns:r="http://schemas.openxmlformats.org/officeDocument/2006/relationships" xmlns:m="http://schemas.openxmlformats.org/officeDocument/2006/math" xmlns:v="urn:schemas-microsoft-com:vml" xmlns:wp14="http://schemas.microsoft.com/office/word/2010/wordprocessingDrawing" xmlns:wp="http://schemas.openxmlformats.org/drawingml/2006/wordprocessingDrawing" xmlns:w10="urn:schemas-microsoft-com:office:word" xmlns:w="http://schemas.openxmlformats.org/wordprocessingml/2006/main" xmlns:w14="http://schemas.microsoft.com/office/word/2010/wordml" xmlns:w15="http://schemas.microsoft.com/office/word/2012/wordml" xmlns:w16cex="http://schemas.microsoft.com/office/word/2018/wordml/cex" xmlns:w16cid="http://schemas.microsoft.com/office/word/2016/wordml/cid" xmlns:w16="http://schemas.microsoft.com/office/word/2018/wordml" xmlns:w16se="http://schemas.microsoft.com/office/word/2015/wordml/symex" xmlns:wpg="http://schemas.microsoft.com/office/word/2010/wordprocessingGroup" xmlns:wpi="http://schemas.microsoft.com/office/word/2010/wordprocessingInk" xmlns:wne="http://schemas.microsoft.com/office/word/2006/wordml" xmlns:wps="http://schemas.microsoft.com/office/word/2010/wordprocessingShape" mc:Ignorable="w14 w15 w16se w16cid w16 w16cex wp14">
   <w:abstractNum w:abstractNumId="0" w15:restartNumberingAfterBreak="0">
     <w:nsid w:val="FFFFFF7C"/>
     <w:multiLevelType w:val="singleLevel"/>
@@ -2378,7 +2243,7 @@
 </file>
 
 <file path=word/styles.xml><?xml version="1.0" encoding="utf-8"?>
-<w:styles xmlns:mc="http://schemas.openxmlformats.org/markup-compatibility/2006" xmlns:r="http://schemas.openxmlformats.org/officeDocument/2006/relationships" xmlns:w="http://schemas.openxmlformats.org/wordprocessingml/2006/main" xmlns:w14="http://schemas.microsoft.com/office/word/2010/wordml" xmlns:w15="http://schemas.microsoft.com/office/word/2012/wordml" xmlns:w16cex="http://schemas.microsoft.com/office/word/2018/wordml/cex" xmlns:w16cid="http://schemas.microsoft.com/office/word/2016/wordml/cid" xmlns:w16="http://schemas.microsoft.com/office/word/2018/wordml" xmlns:w16sdtdh="http://schemas.microsoft.com/office/word/2020/wordml/sdtdatahash" xmlns:w16se="http://schemas.microsoft.com/office/word/2015/wordml/symex" mc:Ignorable="w14 w15 w16se w16cid w16 w16cex w16sdtdh">
+<w:styles xmlns:mc="http://schemas.openxmlformats.org/markup-compatibility/2006" xmlns:r="http://schemas.openxmlformats.org/officeDocument/2006/relationships" xmlns:w="http://schemas.openxmlformats.org/wordprocessingml/2006/main" xmlns:w14="http://schemas.microsoft.com/office/word/2010/wordml" xmlns:w15="http://schemas.microsoft.com/office/word/2012/wordml" xmlns:w16cex="http://schemas.microsoft.com/office/word/2018/wordml/cex" xmlns:w16cid="http://schemas.microsoft.com/office/word/2016/wordml/cid" xmlns:w16="http://schemas.microsoft.com/office/word/2018/wordml" xmlns:w16se="http://schemas.microsoft.com/office/word/2015/wordml/symex" mc:Ignorable="w14 w15 w16se w16cid w16 w16cex">
   <w:docDefaults>
     <w:rPrDefault>
       <w:rPr>
@@ -3327,12 +3192,6 @@
 </file>
 
 <file path=customXml/item1.xml><?xml version="1.0" encoding="utf-8"?>
-<p:properties xmlns:p="http://schemas.microsoft.com/office/2006/metadata/properties" xmlns:xsi="http://www.w3.org/2001/XMLSchema-instance" xmlns:pc="http://schemas.microsoft.com/office/infopath/2007/PartnerControls">
-  <documentManagement/>
-</p:properties>
-</file>
-
-<file path=customXml/item2.xml><?xml version="1.0" encoding="utf-8"?>
 <?mso-contentType ?>
 <FormTemplates xmlns="http://schemas.microsoft.com/sharepoint/v3/contenttype/forms">
   <Display>DocumentLibraryForm</Display>
@@ -3341,7 +3200,17 @@
 </FormTemplates>
 </file>
 
+<file path=customXml/item2.xml><?xml version="1.0" encoding="utf-8"?>
+<p:properties xmlns:p="http://schemas.microsoft.com/office/2006/metadata/properties" xmlns:xsi="http://www.w3.org/2001/XMLSchema-instance" xmlns:pc="http://schemas.microsoft.com/office/infopath/2007/PartnerControls">
+  <documentManagement/>
+</p:properties>
+</file>
+
 <file path=customXml/item3.xml><?xml version="1.0" encoding="utf-8"?>
+<b:Sources xmlns:b="http://schemas.openxmlformats.org/officeDocument/2006/bibliography" xmlns="http://schemas.openxmlformats.org/officeDocument/2006/bibliography" SelectedStyle="\APASixthEditionOfficeOnline.xsl" StyleName="APA" Version="6"/>
+</file>
+
+<file path=customXml/item4.xml><?xml version="1.0" encoding="utf-8"?>
 <ct:contentTypeSchema xmlns:ct="http://schemas.microsoft.com/office/2006/metadata/contentType" xmlns:ma="http://schemas.microsoft.com/office/2006/metadata/properties/metaAttributes" ct:_="" ma:_="" ma:contentTypeName="Document" ma:contentTypeID="0x0101008903E3979C138E4EB6802B784A42F095" ma:contentTypeVersion="13" ma:contentTypeDescription="Create a new document." ma:contentTypeScope="" ma:versionID="ba98c5742d7ded8e5bc30ac0ac626977">
   <xsd:schema xmlns:xsd="http://www.w3.org/2001/XMLSchema" xmlns:xs="http://www.w3.org/2001/XMLSchema" xmlns:p="http://schemas.microsoft.com/office/2006/metadata/properties" xmlns:ns3="91f7b82e-2e50-4b92-941d-5fa1ee6dbba0" xmlns:ns4="869070b6-939f-4b03-9237-92c7afafbbfd" targetNamespace="http://schemas.microsoft.com/office/2006/metadata/properties" ma:root="true" ma:fieldsID="98f7023704a6443d98dc478aa660012f" ns3:_="" ns4:_="">
     <xsd:import namespace="91f7b82e-2e50-4b92-941d-5fa1ee6dbba0"/>
@@ -3564,11 +3433,15 @@
 </ct:contentTypeSchema>
 </file>
 
-<file path=customXml/item4.xml><?xml version="1.0" encoding="utf-8"?>
-<b:Sources xmlns:b="http://schemas.openxmlformats.org/officeDocument/2006/bibliography" xmlns="http://schemas.openxmlformats.org/officeDocument/2006/bibliography" SelectedStyle="\APASixthEditionOfficeOnline.xsl" StyleName="APA" Version="6"/>
+<file path=customXml/itemProps1.xml><?xml version="1.0" encoding="utf-8"?>
+<ds:datastoreItem xmlns:ds="http://schemas.openxmlformats.org/officeDocument/2006/customXml" ds:itemID="{6701F932-03FD-4BAA-9FAB-9680A8292067}">
+  <ds:schemaRefs>
+    <ds:schemaRef ds:uri="http://schemas.microsoft.com/sharepoint/v3/contenttype/forms"/>
+  </ds:schemaRefs>
+</ds:datastoreItem>
 </file>
 
-<file path=customXml/itemProps1.xml><?xml version="1.0" encoding="utf-8"?>
+<file path=customXml/itemProps2.xml><?xml version="1.0" encoding="utf-8"?>
 <ds:datastoreItem xmlns:ds="http://schemas.openxmlformats.org/officeDocument/2006/customXml" ds:itemID="{F63315BB-9675-45F0-836B-E2CAFDAC2CE8}">
   <ds:schemaRefs>
     <ds:schemaRef ds:uri="http://schemas.microsoft.com/office/2006/metadata/properties"/>
@@ -3577,15 +3450,15 @@
 </ds:datastoreItem>
 </file>
 
-<file path=customXml/itemProps2.xml><?xml version="1.0" encoding="utf-8"?>
-<ds:datastoreItem xmlns:ds="http://schemas.openxmlformats.org/officeDocument/2006/customXml" ds:itemID="{6701F932-03FD-4BAA-9FAB-9680A8292067}">
+<file path=customXml/itemProps3.xml><?xml version="1.0" encoding="utf-8"?>
+<ds:datastoreItem xmlns:ds="http://schemas.openxmlformats.org/officeDocument/2006/customXml" ds:itemID="{475402E6-5D4D-4370-B7E6-7890BB26D17B}">
   <ds:schemaRefs>
-    <ds:schemaRef ds:uri="http://schemas.microsoft.com/sharepoint/v3/contenttype/forms"/>
+    <ds:schemaRef ds:uri="http://schemas.openxmlformats.org/officeDocument/2006/bibliography"/>
   </ds:schemaRefs>
 </ds:datastoreItem>
 </file>
 
-<file path=customXml/itemProps3.xml><?xml version="1.0" encoding="utf-8"?>
+<file path=customXml/itemProps4.xml><?xml version="1.0" encoding="utf-8"?>
 <ds:datastoreItem xmlns:ds="http://schemas.openxmlformats.org/officeDocument/2006/customXml" ds:itemID="{FC1D2583-AA5E-4BD5-A364-F5AA282ADB5A}">
   <ds:schemaRefs>
     <ds:schemaRef ds:uri="http://schemas.microsoft.com/office/2006/metadata/contentType"/>
@@ -3602,12 +3475,4 @@
     <ds:schemaRef ds:uri="http://schemas.microsoft.com/internal/obd"/>
   </ds:schemaRefs>
 </ds:datastoreItem>
-</file>
-
-<file path=customXml/itemProps4.xml><?xml version="1.0" encoding="utf-8"?>
-<ds:datastoreItem xmlns:ds="http://schemas.openxmlformats.org/officeDocument/2006/customXml" ds:itemID="{475402E6-5D4D-4370-B7E6-7890BB26D17B}">
-  <ds:schemaRefs>
-    <ds:schemaRef ds:uri="http://schemas.openxmlformats.org/officeDocument/2006/bibliography"/>
-  </ds:schemaRefs>
-</ds:datastoreItem>
 </file>
</xml_diff>